<commit_message>
Completed problem_3 and test cases.
</commit_message>
<xml_diff>
--- a/Rambling solution interpretation for autocomplete.docx
+++ b/Rambling solution interpretation for autocomplete.docx
@@ -56,7 +56,7 @@
           <w:highlight w:val="white"/>
           <w:rtl w:val="0"/>
         </w:rPr>
-        <w:t xml:space="preserve">So: the set is an array of Strings.</w:t>
+        <w:t xml:space="preserve">So: the set is an array of Strings. No need for dictionary.</w:t>
       </w:r>
     </w:p>
     <w:p>
@@ -114,28 +114,28 @@
         <w:rPr>
           <w:rtl w:val="0"/>
         </w:rPr>
-        <w:t xml:space="preserve">O(logn)? because it does not need to check anything that is null for an average case, multiplicative so n^2 based on search for worst case, best case O(n) because everything will be null)</w:t>
-      </w:r>
-    </w:p>
-    <w:p>
-      <w:pPr>
-        <w:rPr/>
-      </w:pPr>
-      <w:r>
-        <w:rPr>
-          <w:rtl w:val="0"/>
-        </w:rPr>
-      </w:r>
-    </w:p>
-    <w:p>
-      <w:pPr>
-        <w:rPr/>
-      </w:pPr>
-      <w:r>
-        <w:rPr>
-          <w:rtl w:val="0"/>
-        </w:rPr>
-        <w:t xml:space="preserve">Third: Return the char arrays that survive, and turn it into a String[].</w:t>
+        <w:t xml:space="preserve">O(logn)? because it does not need to check anything that is null for an average case, multiplicative so n^2 based on search for worst case, best case O(n) because everything will be null) {Future me: It’s actually O(nm), because there are 2 bases for O. It’s like O(n^2), but not quite.}</w:t>
+      </w:r>
+    </w:p>
+    <w:p>
+      <w:pPr>
+        <w:rPr/>
+      </w:pPr>
+      <w:r>
+        <w:rPr>
+          <w:rtl w:val="0"/>
+        </w:rPr>
+      </w:r>
+    </w:p>
+    <w:p>
+      <w:pPr>
+        <w:rPr/>
+      </w:pPr>
+      <w:r>
+        <w:rPr>
+          <w:rtl w:val="0"/>
+        </w:rPr>
+        <w:t xml:space="preserve">Third: Return the char arrays that survive, and turn it into a String[]. </w:t>
       </w:r>
     </w:p>
     <w:p>
@@ -199,6 +199,17 @@
           <w:rtl w:val="0"/>
         </w:rPr>
         <w:t xml:space="preserve">It’s gotta be harder than it looks, then.</w:t>
+      </w:r>
+    </w:p>
+    <w:p>
+      <w:pPr>
+        <w:rPr/>
+      </w:pPr>
+      <w:r>
+        <w:rPr>
+          <w:rtl w:val="0"/>
+        </w:rPr>
+        <w:t xml:space="preserve">{Future me: Nope.}</w:t>
       </w:r>
     </w:p>
     <w:p>
@@ -440,6 +451,41 @@
           <w:rtl w:val="0"/>
         </w:rPr>
         <w:t xml:space="preserve">["hello", "high", "hollow", "how"]) (O(n), additive) I will specifically use String.valueOf(Char[]) because it removes the excess.</w:t>
+      </w:r>
+    </w:p>
+    <w:p>
+      <w:pPr>
+        <w:rPr>
+          <w:color w:val="24292e"/>
+          <w:sz w:val="24"/>
+          <w:szCs w:val="24"/>
+          <w:highlight w:val="white"/>
+        </w:rPr>
+      </w:pPr>
+      <w:r>
+        <w:rPr>
+          <w:rtl w:val="0"/>
+        </w:rPr>
+      </w:r>
+    </w:p>
+    <w:p>
+      <w:pPr>
+        <w:rPr>
+          <w:color w:val="24292e"/>
+          <w:sz w:val="24"/>
+          <w:szCs w:val="24"/>
+          <w:highlight w:val="white"/>
+        </w:rPr>
+      </w:pPr>
+      <w:r>
+        <w:rPr>
+          <w:color w:val="24292e"/>
+          <w:sz w:val="24"/>
+          <w:szCs w:val="24"/>
+          <w:highlight w:val="white"/>
+          <w:rtl w:val="0"/>
+        </w:rPr>
+        <w:t xml:space="preserve">{It is impossible for me, at the moment, to do this faster, simply because O(n) is the fastest way I can think of to manipulate an array. When doing it based on m, O(nm) is the fastest possible way. If there is one faster, though, I will gladly implement that instead.}</w:t>
       </w:r>
     </w:p>
     <w:sectPr>

</xml_diff>

<commit_message>
Updated to include the extra credit
</commit_message>
<xml_diff>
--- a/Rambling solution interpretation for autocomplete.docx
+++ b/Rambling solution interpretation for autocomplete.docx
@@ -486,6 +486,56 @@
           <w:rtl w:val="0"/>
         </w:rPr>
         <w:t xml:space="preserve">{It is impossible for me, at the moment, to do this faster, simply because O(n) is the fastest way I can think of to manipulate an array. When doing it based on m, O(nm) is the fastest possible way. If there is one faster, though, I will gladly implement that instead.}</w:t>
+      </w:r>
+    </w:p>
+    <w:p>
+      <w:pPr>
+        <w:rPr>
+          <w:color w:val="24292e"/>
+          <w:sz w:val="24"/>
+          <w:szCs w:val="24"/>
+          <w:highlight w:val="white"/>
+        </w:rPr>
+      </w:pPr>
+      <w:r>
+        <w:rPr>
+          <w:rtl w:val="0"/>
+        </w:rPr>
+      </w:r>
+    </w:p>
+    <w:p>
+      <w:pPr>
+        <w:rPr>
+          <w:color w:val="24292e"/>
+          <w:sz w:val="24"/>
+          <w:szCs w:val="24"/>
+          <w:highlight w:val="white"/>
+        </w:rPr>
+      </w:pPr>
+      <w:r>
+        <w:rPr>
+          <w:rtl w:val="0"/>
+        </w:rPr>
+      </w:r>
+    </w:p>
+    <w:p>
+      <w:pPr>
+        <w:rPr>
+          <w:color w:val="24292e"/>
+          <w:sz w:val="24"/>
+          <w:szCs w:val="24"/>
+          <w:highlight w:val="white"/>
+        </w:rPr>
+      </w:pPr>
+      <w:r>
+        <w:rPr>
+          <w:color w:val="24292e"/>
+          <w:sz w:val="24"/>
+          <w:szCs w:val="24"/>
+          <w:highlight w:val="white"/>
+          <w:rtl w:val="0"/>
+        </w:rPr>
+        <w:t xml:space="preserve">The most memorable moment of the quarter was probably the ice-racing clips and photos. It was just something different, ya know? It was nice. </w:t>
       </w:r>
     </w:p>
     <w:sectPr>

</xml_diff>